<commit_message>
sequence diagram version 1.0
</commit_message>
<xml_diff>
--- a/sequence_Dia.docx
+++ b/sequence_Dia.docx
@@ -3,15 +3,18 @@
 <w:document xmlns:ve="http://schemas.openxmlformats.org/markup-compatibility/2006" xmlns:o="urn:schemas-microsoft-com:office:office" xmlns:r="http://schemas.openxmlformats.org/officeDocument/2006/relationships" xmlns:m="http://schemas.openxmlformats.org/officeDocument/2006/math" xmlns:v="urn:schemas-microsoft-com:vml" xmlns:wp="http://schemas.openxmlformats.org/drawingml/2006/wordprocessingDrawing" xmlns:w10="urn:schemas-microsoft-com:office:word" xmlns:w="http://schemas.openxmlformats.org/wordprocessingml/2006/main" xmlns:wne="http://schemas.microsoft.com/office/word/2006/wordml">
   <w:body>
     <w:p>
+      <w:pPr>
+        <w:jc w:val="center"/>
+      </w:pPr>
       <w:r>
         <w:rPr>
           <w:noProof/>
         </w:rPr>
         <w:drawing>
           <wp:inline distT="0" distB="0" distL="0" distR="0">
-            <wp:extent cx="3869690" cy="4154805"/>
-            <wp:effectExtent l="19050" t="0" r="0" b="0"/>
-            <wp:docPr id="1" name="Picture 1" descr="C:\Users\DDEW\Desktop\qqq\con1.jpg"/>
+            <wp:extent cx="4848225" cy="3768252"/>
+            <wp:effectExtent l="19050" t="0" r="9525" b="0"/>
+            <wp:docPr id="4" name="Picture 3" descr="C:\Users\DDEW\Desktop\SW_Cons\seeHis.png"/>
             <wp:cNvGraphicFramePr>
               <a:graphicFrameLocks xmlns:a="http://schemas.openxmlformats.org/drawingml/2006/main" noChangeAspect="1"/>
             </wp:cNvGraphicFramePr>
@@ -19,7 +22,7 @@
               <a:graphicData uri="http://schemas.openxmlformats.org/drawingml/2006/picture">
                 <pic:pic xmlns:pic="http://schemas.openxmlformats.org/drawingml/2006/picture">
                   <pic:nvPicPr>
-                    <pic:cNvPr id="0" name="Picture 1" descr="C:\Users\DDEW\Desktop\qqq\con1.jpg"/>
+                    <pic:cNvPr id="0" name="Picture 3" descr="C:\Users\DDEW\Desktop\SW_Cons\seeHis.png"/>
                     <pic:cNvPicPr>
                       <a:picLocks noChangeAspect="1" noChangeArrowheads="1"/>
                     </pic:cNvPicPr>
@@ -34,7 +37,7 @@
                   <pic:spPr bwMode="auto">
                     <a:xfrm>
                       <a:off x="0" y="0"/>
-                      <a:ext cx="3869690" cy="4154805"/>
+                      <a:ext cx="4848225" cy="3768252"/>
                     </a:xfrm>
                     <a:prstGeom prst="rect">
                       <a:avLst/>
@@ -52,6 +55,554 @@
             </a:graphic>
           </wp:inline>
         </w:drawing>
+      </w:r>
+      <w:r>
+        <w:br/>
+        <w:t xml:space="preserve">Sequence Diagram : </w:t>
+      </w:r>
+      <w:r>
+        <w:t>The user can view history architecture of the temple.</w:t>
+      </w:r>
+    </w:p>
+    <w:p>
+      <w:pPr>
+        <w:jc w:val="center"/>
+      </w:pPr>
+      <w:r>
+        <w:rPr>
+          <w:noProof/>
+        </w:rPr>
+        <w:drawing>
+          <wp:inline distT="0" distB="0" distL="0" distR="0">
+            <wp:extent cx="4914900" cy="3724275"/>
+            <wp:effectExtent l="19050" t="0" r="0" b="0"/>
+            <wp:docPr id="5" name="Picture 4" descr="C:\Users\DDEW\Desktop\SW_Cons\seeAc.png"/>
+            <wp:cNvGraphicFramePr>
+              <a:graphicFrameLocks xmlns:a="http://schemas.openxmlformats.org/drawingml/2006/main" noChangeAspect="1"/>
+            </wp:cNvGraphicFramePr>
+            <a:graphic xmlns:a="http://schemas.openxmlformats.org/drawingml/2006/main">
+              <a:graphicData uri="http://schemas.openxmlformats.org/drawingml/2006/picture">
+                <pic:pic xmlns:pic="http://schemas.openxmlformats.org/drawingml/2006/picture">
+                  <pic:nvPicPr>
+                    <pic:cNvPr id="0" name="Picture 4" descr="C:\Users\DDEW\Desktop\SW_Cons\seeAc.png"/>
+                    <pic:cNvPicPr>
+                      <a:picLocks noChangeAspect="1" noChangeArrowheads="1"/>
+                    </pic:cNvPicPr>
+                  </pic:nvPicPr>
+                  <pic:blipFill>
+                    <a:blip r:embed="rId5"/>
+                    <a:srcRect/>
+                    <a:stretch>
+                      <a:fillRect/>
+                    </a:stretch>
+                  </pic:blipFill>
+                  <pic:spPr bwMode="auto">
+                    <a:xfrm>
+                      <a:off x="0" y="0"/>
+                      <a:ext cx="4914900" cy="3724275"/>
+                    </a:xfrm>
+                    <a:prstGeom prst="rect">
+                      <a:avLst/>
+                    </a:prstGeom>
+                    <a:noFill/>
+                    <a:ln w="9525">
+                      <a:noFill/>
+                      <a:miter lim="800000"/>
+                      <a:headEnd/>
+                      <a:tailEnd/>
+                    </a:ln>
+                  </pic:spPr>
+                </pic:pic>
+              </a:graphicData>
+            </a:graphic>
+          </wp:inline>
+        </w:drawing>
+      </w:r>
+    </w:p>
+    <w:p>
+      <w:pPr>
+        <w:jc w:val="center"/>
+      </w:pPr>
+      <w:r>
+        <w:t>The user can view the activities of the temple.</w:t>
+      </w:r>
+    </w:p>
+    <w:p>
+      <w:pPr>
+        <w:jc w:val="center"/>
+      </w:pPr>
+      <w:r>
+        <w:rPr>
+          <w:noProof/>
+        </w:rPr>
+        <w:lastRenderedPageBreak/>
+        <w:drawing>
+          <wp:inline distT="0" distB="0" distL="0" distR="0">
+            <wp:extent cx="5943600" cy="3400425"/>
+            <wp:effectExtent l="19050" t="0" r="0" b="0"/>
+            <wp:docPr id="6" name="Picture 5" descr="C:\Users\DDEW\Desktop\SW_Cons\editHis.png"/>
+            <wp:cNvGraphicFramePr>
+              <a:graphicFrameLocks xmlns:a="http://schemas.openxmlformats.org/drawingml/2006/main" noChangeAspect="1"/>
+            </wp:cNvGraphicFramePr>
+            <a:graphic xmlns:a="http://schemas.openxmlformats.org/drawingml/2006/main">
+              <a:graphicData uri="http://schemas.openxmlformats.org/drawingml/2006/picture">
+                <pic:pic xmlns:pic="http://schemas.openxmlformats.org/drawingml/2006/picture">
+                  <pic:nvPicPr>
+                    <pic:cNvPr id="0" name="Picture 5" descr="C:\Users\DDEW\Desktop\SW_Cons\editHis.png"/>
+                    <pic:cNvPicPr>
+                      <a:picLocks noChangeAspect="1" noChangeArrowheads="1"/>
+                    </pic:cNvPicPr>
+                  </pic:nvPicPr>
+                  <pic:blipFill>
+                    <a:blip r:embed="rId6"/>
+                    <a:srcRect/>
+                    <a:stretch>
+                      <a:fillRect/>
+                    </a:stretch>
+                  </pic:blipFill>
+                  <pic:spPr bwMode="auto">
+                    <a:xfrm>
+                      <a:off x="0" y="0"/>
+                      <a:ext cx="5943600" cy="3400425"/>
+                    </a:xfrm>
+                    <a:prstGeom prst="rect">
+                      <a:avLst/>
+                    </a:prstGeom>
+                    <a:noFill/>
+                    <a:ln w="9525">
+                      <a:noFill/>
+                      <a:miter lim="800000"/>
+                      <a:headEnd/>
+                      <a:tailEnd/>
+                    </a:ln>
+                  </pic:spPr>
+                </pic:pic>
+              </a:graphicData>
+            </a:graphic>
+          </wp:inline>
+        </w:drawing>
+      </w:r>
+      <w:r>
+        <w:br/>
+      </w:r>
+      <w:r>
+        <w:t>The admin can edit the temple’s history architecture</w:t>
+      </w:r>
+      <w:r>
+        <w:t>.</w:t>
+      </w:r>
+      <w:r>
+        <w:br/>
+      </w:r>
+      <w:r>
+        <w:rPr>
+          <w:noProof/>
+        </w:rPr>
+        <w:drawing>
+          <wp:inline distT="0" distB="0" distL="0" distR="0">
+            <wp:extent cx="5943600" cy="3476625"/>
+            <wp:effectExtent l="19050" t="0" r="0" b="0"/>
+            <wp:docPr id="7" name="Picture 6" descr="C:\Users\DDEW\Desktop\SW_Cons\editAc.png"/>
+            <wp:cNvGraphicFramePr>
+              <a:graphicFrameLocks xmlns:a="http://schemas.openxmlformats.org/drawingml/2006/main" noChangeAspect="1"/>
+            </wp:cNvGraphicFramePr>
+            <a:graphic xmlns:a="http://schemas.openxmlformats.org/drawingml/2006/main">
+              <a:graphicData uri="http://schemas.openxmlformats.org/drawingml/2006/picture">
+                <pic:pic xmlns:pic="http://schemas.openxmlformats.org/drawingml/2006/picture">
+                  <pic:nvPicPr>
+                    <pic:cNvPr id="0" name="Picture 6" descr="C:\Users\DDEW\Desktop\SW_Cons\editAc.png"/>
+                    <pic:cNvPicPr>
+                      <a:picLocks noChangeAspect="1" noChangeArrowheads="1"/>
+                    </pic:cNvPicPr>
+                  </pic:nvPicPr>
+                  <pic:blipFill>
+                    <a:blip r:embed="rId7"/>
+                    <a:srcRect/>
+                    <a:stretch>
+                      <a:fillRect/>
+                    </a:stretch>
+                  </pic:blipFill>
+                  <pic:spPr bwMode="auto">
+                    <a:xfrm>
+                      <a:off x="0" y="0"/>
+                      <a:ext cx="5943600" cy="3476625"/>
+                    </a:xfrm>
+                    <a:prstGeom prst="rect">
+                      <a:avLst/>
+                    </a:prstGeom>
+                    <a:noFill/>
+                    <a:ln w="9525">
+                      <a:noFill/>
+                      <a:miter lim="800000"/>
+                      <a:headEnd/>
+                      <a:tailEnd/>
+                    </a:ln>
+                  </pic:spPr>
+                </pic:pic>
+              </a:graphicData>
+            </a:graphic>
+          </wp:inline>
+        </w:drawing>
+      </w:r>
+      <w:r>
+        <w:br/>
+        <w:t>The admin can edit the temple’s activity.</w:t>
+      </w:r>
+    </w:p>
+    <w:p>
+      <w:pPr>
+        <w:jc w:val="center"/>
+      </w:pPr>
+      <w:r>
+        <w:lastRenderedPageBreak/>
+        <w:br/>
+      </w:r>
+      <w:r>
+        <w:rPr>
+          <w:noProof/>
+        </w:rPr>
+        <w:drawing>
+          <wp:inline distT="0" distB="0" distL="0" distR="0">
+            <wp:extent cx="5934075" cy="2667000"/>
+            <wp:effectExtent l="19050" t="0" r="9525" b="0"/>
+            <wp:docPr id="9" name="Picture 8" descr="C:\Users\DDEW\Desktop\SW_Cons\addAc.png"/>
+            <wp:cNvGraphicFramePr>
+              <a:graphicFrameLocks xmlns:a="http://schemas.openxmlformats.org/drawingml/2006/main" noChangeAspect="1"/>
+            </wp:cNvGraphicFramePr>
+            <a:graphic xmlns:a="http://schemas.openxmlformats.org/drawingml/2006/main">
+              <a:graphicData uri="http://schemas.openxmlformats.org/drawingml/2006/picture">
+                <pic:pic xmlns:pic="http://schemas.openxmlformats.org/drawingml/2006/picture">
+                  <pic:nvPicPr>
+                    <pic:cNvPr id="0" name="Picture 8" descr="C:\Users\DDEW\Desktop\SW_Cons\addAc.png"/>
+                    <pic:cNvPicPr>
+                      <a:picLocks noChangeAspect="1" noChangeArrowheads="1"/>
+                    </pic:cNvPicPr>
+                  </pic:nvPicPr>
+                  <pic:blipFill>
+                    <a:blip r:embed="rId8"/>
+                    <a:srcRect/>
+                    <a:stretch>
+                      <a:fillRect/>
+                    </a:stretch>
+                  </pic:blipFill>
+                  <pic:spPr bwMode="auto">
+                    <a:xfrm>
+                      <a:off x="0" y="0"/>
+                      <a:ext cx="5934075" cy="2667000"/>
+                    </a:xfrm>
+                    <a:prstGeom prst="rect">
+                      <a:avLst/>
+                    </a:prstGeom>
+                    <a:noFill/>
+                    <a:ln w="9525">
+                      <a:noFill/>
+                      <a:miter lim="800000"/>
+                      <a:headEnd/>
+                      <a:tailEnd/>
+                    </a:ln>
+                  </pic:spPr>
+                </pic:pic>
+              </a:graphicData>
+            </a:graphic>
+          </wp:inline>
+        </w:drawing>
+      </w:r>
+      <w:r>
+        <w:br/>
+        <w:t xml:space="preserve">The </w:t>
+      </w:r>
+      <w:r>
+        <w:t>admin can add the current the temple’s activity.</w:t>
+      </w:r>
+    </w:p>
+    <w:p>
+      <w:pPr>
+        <w:jc w:val="center"/>
+        <w:rPr>
+          <w:rFonts w:cstheme="minorHAnsi"/>
+        </w:rPr>
+      </w:pPr>
+      <w:r>
+        <w:rPr>
+          <w:noProof/>
+        </w:rPr>
+        <w:drawing>
+          <wp:inline distT="0" distB="0" distL="0" distR="0">
+            <wp:extent cx="5943600" cy="3457575"/>
+            <wp:effectExtent l="19050" t="0" r="0" b="0"/>
+            <wp:docPr id="8" name="Picture 7" descr="C:\Users\DDEW\Desktop\SW_Cons\deleteAc.png"/>
+            <wp:cNvGraphicFramePr>
+              <a:graphicFrameLocks xmlns:a="http://schemas.openxmlformats.org/drawingml/2006/main" noChangeAspect="1"/>
+            </wp:cNvGraphicFramePr>
+            <a:graphic xmlns:a="http://schemas.openxmlformats.org/drawingml/2006/main">
+              <a:graphicData uri="http://schemas.openxmlformats.org/drawingml/2006/picture">
+                <pic:pic xmlns:pic="http://schemas.openxmlformats.org/drawingml/2006/picture">
+                  <pic:nvPicPr>
+                    <pic:cNvPr id="0" name="Picture 7" descr="C:\Users\DDEW\Desktop\SW_Cons\deleteAc.png"/>
+                    <pic:cNvPicPr>
+                      <a:picLocks noChangeAspect="1" noChangeArrowheads="1"/>
+                    </pic:cNvPicPr>
+                  </pic:nvPicPr>
+                  <pic:blipFill>
+                    <a:blip r:embed="rId9"/>
+                    <a:srcRect/>
+                    <a:stretch>
+                      <a:fillRect/>
+                    </a:stretch>
+                  </pic:blipFill>
+                  <pic:spPr bwMode="auto">
+                    <a:xfrm>
+                      <a:off x="0" y="0"/>
+                      <a:ext cx="5943600" cy="3457575"/>
+                    </a:xfrm>
+                    <a:prstGeom prst="rect">
+                      <a:avLst/>
+                    </a:prstGeom>
+                    <a:noFill/>
+                    <a:ln w="9525">
+                      <a:noFill/>
+                      <a:miter lim="800000"/>
+                      <a:headEnd/>
+                      <a:tailEnd/>
+                    </a:ln>
+                  </pic:spPr>
+                </pic:pic>
+              </a:graphicData>
+            </a:graphic>
+          </wp:inline>
+        </w:drawing>
+      </w:r>
+      <w:r>
+        <w:br/>
+      </w:r>
+      <w:r>
+        <w:rPr>
+          <w:rFonts w:cstheme="minorHAnsi"/>
+        </w:rPr>
+        <w:t>The admin can delete the temple’s activity.</w:t>
+      </w:r>
+    </w:p>
+    <w:p>
+      <w:pPr>
+        <w:jc w:val="center"/>
+        <w:rPr>
+          <w:rFonts w:cstheme="minorHAnsi"/>
+        </w:rPr>
+      </w:pPr>
+      <w:r>
+        <w:rPr>
+          <w:rFonts w:cstheme="minorHAnsi"/>
+          <w:noProof/>
+        </w:rPr>
+        <w:lastRenderedPageBreak/>
+        <w:drawing>
+          <wp:inline distT="0" distB="0" distL="0" distR="0">
+            <wp:extent cx="3086100" cy="2409825"/>
+            <wp:effectExtent l="19050" t="0" r="0" b="0"/>
+            <wp:docPr id="10" name="Picture 9" descr="C:\Users\DDEW\Desktop\SW_Cons\memLogOut.png"/>
+            <wp:cNvGraphicFramePr>
+              <a:graphicFrameLocks xmlns:a="http://schemas.openxmlformats.org/drawingml/2006/main" noChangeAspect="1"/>
+            </wp:cNvGraphicFramePr>
+            <a:graphic xmlns:a="http://schemas.openxmlformats.org/drawingml/2006/main">
+              <a:graphicData uri="http://schemas.openxmlformats.org/drawingml/2006/picture">
+                <pic:pic xmlns:pic="http://schemas.openxmlformats.org/drawingml/2006/picture">
+                  <pic:nvPicPr>
+                    <pic:cNvPr id="0" name="Picture 9" descr="C:\Users\DDEW\Desktop\SW_Cons\memLogOut.png"/>
+                    <pic:cNvPicPr>
+                      <a:picLocks noChangeAspect="1" noChangeArrowheads="1"/>
+                    </pic:cNvPicPr>
+                  </pic:nvPicPr>
+                  <pic:blipFill>
+                    <a:blip r:embed="rId10"/>
+                    <a:srcRect/>
+                    <a:stretch>
+                      <a:fillRect/>
+                    </a:stretch>
+                  </pic:blipFill>
+                  <pic:spPr bwMode="auto">
+                    <a:xfrm>
+                      <a:off x="0" y="0"/>
+                      <a:ext cx="3086100" cy="2409825"/>
+                    </a:xfrm>
+                    <a:prstGeom prst="rect">
+                      <a:avLst/>
+                    </a:prstGeom>
+                    <a:noFill/>
+                    <a:ln w="9525">
+                      <a:noFill/>
+                      <a:miter lim="800000"/>
+                      <a:headEnd/>
+                      <a:tailEnd/>
+                    </a:ln>
+                  </pic:spPr>
+                </pic:pic>
+              </a:graphicData>
+            </a:graphic>
+          </wp:inline>
+        </w:drawing>
+      </w:r>
+      <w:r>
+        <w:rPr>
+          <w:rFonts w:cstheme="minorHAnsi"/>
+        </w:rPr>
+        <w:br/>
+      </w:r>
+      <w:r>
+        <w:rPr>
+          <w:rFonts w:cstheme="minorHAnsi"/>
+        </w:rPr>
+        <w:t>The member can log out.</w:t>
+      </w:r>
+      <w:r>
+        <w:rPr>
+          <w:rFonts w:cstheme="minorHAnsi"/>
+        </w:rPr>
+        <w:br/>
+      </w:r>
+      <w:r>
+        <w:rPr>
+          <w:rFonts w:cstheme="minorHAnsi"/>
+        </w:rPr>
+        <w:br/>
+      </w:r>
+      <w:r>
+        <w:rPr>
+          <w:rFonts w:cstheme="minorHAnsi"/>
+          <w:noProof/>
+        </w:rPr>
+        <w:drawing>
+          <wp:inline distT="0" distB="0" distL="0" distR="0">
+            <wp:extent cx="2990850" cy="2257425"/>
+            <wp:effectExtent l="19050" t="0" r="0" b="0"/>
+            <wp:docPr id="11" name="Picture 10" descr="C:\Users\DDEW\Desktop\SW_Cons\AdminLogOut.png"/>
+            <wp:cNvGraphicFramePr>
+              <a:graphicFrameLocks xmlns:a="http://schemas.openxmlformats.org/drawingml/2006/main" noChangeAspect="1"/>
+            </wp:cNvGraphicFramePr>
+            <a:graphic xmlns:a="http://schemas.openxmlformats.org/drawingml/2006/main">
+              <a:graphicData uri="http://schemas.openxmlformats.org/drawingml/2006/picture">
+                <pic:pic xmlns:pic="http://schemas.openxmlformats.org/drawingml/2006/picture">
+                  <pic:nvPicPr>
+                    <pic:cNvPr id="0" name="Picture 10" descr="C:\Users\DDEW\Desktop\SW_Cons\AdminLogOut.png"/>
+                    <pic:cNvPicPr>
+                      <a:picLocks noChangeAspect="1" noChangeArrowheads="1"/>
+                    </pic:cNvPicPr>
+                  </pic:nvPicPr>
+                  <pic:blipFill>
+                    <a:blip r:embed="rId11"/>
+                    <a:srcRect/>
+                    <a:stretch>
+                      <a:fillRect/>
+                    </a:stretch>
+                  </pic:blipFill>
+                  <pic:spPr bwMode="auto">
+                    <a:xfrm>
+                      <a:off x="0" y="0"/>
+                      <a:ext cx="2990850" cy="2257425"/>
+                    </a:xfrm>
+                    <a:prstGeom prst="rect">
+                      <a:avLst/>
+                    </a:prstGeom>
+                    <a:noFill/>
+                    <a:ln w="9525">
+                      <a:noFill/>
+                      <a:miter lim="800000"/>
+                      <a:headEnd/>
+                      <a:tailEnd/>
+                    </a:ln>
+                  </pic:spPr>
+                </pic:pic>
+              </a:graphicData>
+            </a:graphic>
+          </wp:inline>
+        </w:drawing>
+      </w:r>
+      <w:r>
+        <w:rPr>
+          <w:rFonts w:cstheme="minorHAnsi"/>
+        </w:rPr>
+        <w:br/>
+      </w:r>
+      <w:r>
+        <w:rPr>
+          <w:rFonts w:cstheme="minorHAnsi"/>
+        </w:rPr>
+        <w:t>The admin can log out.</w:t>
+      </w:r>
+      <w:r>
+        <w:rPr>
+          <w:rFonts w:cstheme="minorHAnsi"/>
+        </w:rPr>
+        <w:br/>
+      </w:r>
+      <w:r>
+        <w:rPr>
+          <w:rFonts w:cstheme="minorHAnsi"/>
+        </w:rPr>
+        <w:br/>
+      </w:r>
+      <w:r>
+        <w:rPr>
+          <w:rFonts w:cstheme="minorHAnsi"/>
+          <w:noProof/>
+        </w:rPr>
+        <w:lastRenderedPageBreak/>
+        <w:drawing>
+          <wp:inline distT="0" distB="0" distL="0" distR="0">
+            <wp:extent cx="3743325" cy="3071019"/>
+            <wp:effectExtent l="19050" t="0" r="0" b="0"/>
+            <wp:docPr id="12" name="Picture 11" descr="C:\Users\DDEW\Desktop\SW_Cons\changeLang.png"/>
+            <wp:cNvGraphicFramePr>
+              <a:graphicFrameLocks xmlns:a="http://schemas.openxmlformats.org/drawingml/2006/main" noChangeAspect="1"/>
+            </wp:cNvGraphicFramePr>
+            <a:graphic xmlns:a="http://schemas.openxmlformats.org/drawingml/2006/main">
+              <a:graphicData uri="http://schemas.openxmlformats.org/drawingml/2006/picture">
+                <pic:pic xmlns:pic="http://schemas.openxmlformats.org/drawingml/2006/picture">
+                  <pic:nvPicPr>
+                    <pic:cNvPr id="0" name="Picture 11" descr="C:\Users\DDEW\Desktop\SW_Cons\changeLang.png"/>
+                    <pic:cNvPicPr>
+                      <a:picLocks noChangeAspect="1" noChangeArrowheads="1"/>
+                    </pic:cNvPicPr>
+                  </pic:nvPicPr>
+                  <pic:blipFill>
+                    <a:blip r:embed="rId12"/>
+                    <a:srcRect/>
+                    <a:stretch>
+                      <a:fillRect/>
+                    </a:stretch>
+                  </pic:blipFill>
+                  <pic:spPr bwMode="auto">
+                    <a:xfrm>
+                      <a:off x="0" y="0"/>
+                      <a:ext cx="3748072" cy="3074914"/>
+                    </a:xfrm>
+                    <a:prstGeom prst="rect">
+                      <a:avLst/>
+                    </a:prstGeom>
+                    <a:noFill/>
+                    <a:ln w="9525">
+                      <a:noFill/>
+                      <a:miter lim="800000"/>
+                      <a:headEnd/>
+                      <a:tailEnd/>
+                    </a:ln>
+                  </pic:spPr>
+                </pic:pic>
+              </a:graphicData>
+            </a:graphic>
+          </wp:inline>
+        </w:drawing>
+      </w:r>
+      <w:r>
+        <w:rPr>
+          <w:rFonts w:cstheme="minorHAnsi"/>
+        </w:rPr>
+        <w:br/>
+      </w:r>
+      <w:r>
+        <w:rPr>
+          <w:rFonts w:cstheme="minorHAnsi"/>
+        </w:rPr>
+        <w:t>The user can change the language of the website.</w:t>
       </w:r>
     </w:p>
     <w:sectPr>
@@ -223,6 +774,7 @@
   <w:style w:type="paragraph" w:default="1" w:styleId="a">
     <w:name w:val="Normal"/>
     <w:qFormat/>
+    <w:rsid w:val="00386CAC"/>
   </w:style>
   <w:style w:type="character" w:default="1" w:styleId="a0">
     <w:name w:val="Default Paragraph Font"/>

</xml_diff>